<commit_message>
update QTP Doc, DataQ Appendix
</commit_message>
<xml_diff>
--- a/_4 Validation/$Qualification Test Plan/MLOI QTP 4-9-25 Draft1_2.docx
+++ b/_4 Validation/$Qualification Test Plan/MLOI QTP 4-9-25 Draft1_2.docx
@@ -16421,6 +16421,328 @@
           <w:ilvl w:val="0"/>
           <w:numId w:val="0"/>
         </w:numPr>
+        <w:ind w:left="360"/>
+      </w:pPr>
+    </w:p>
+    <w:p>
+      <w:pPr>
+        <w:pStyle w:val="Append"/>
+        <w:numPr>
+          <w:ilvl w:val="1"/>
+          <w:numId w:val="15"/>
+        </w:numPr>
+      </w:pPr>
+      <w:r>
+        <w:t xml:space="preserve">DataQ </w:t>
+      </w:r>
+      <w:r>
+        <w:t xml:space="preserve">Switching between </w:t>
+      </w:r>
+      <w:proofErr w:type="spellStart"/>
+      <w:r>
+        <w:t>LibUSB</w:t>
+      </w:r>
+      <w:proofErr w:type="spellEnd"/>
+      <w:r>
+        <w:t xml:space="preserve"> and CDC Modes </w:t>
+      </w:r>
+    </w:p>
+    <w:p>
+      <w:pPr>
+        <w:pStyle w:val="ZPara"/>
+      </w:pPr>
+      <w:r>
+        <w:t xml:space="preserve">The native communication mode of the DI-2108-P is </w:t>
+      </w:r>
+      <w:proofErr w:type="spellStart"/>
+      <w:r>
+        <w:t>LibUSB</w:t>
+      </w:r>
+      <w:proofErr w:type="spellEnd"/>
+      <w:r>
+        <w:t xml:space="preserve"> but it can be switched to the USB CDC (Communication Device Class). CDC mode allows the USB port of DI-2108-P devices to appear like a traditional RS-232 port, which is common across most operating systems and development languages. </w:t>
+      </w:r>
+    </w:p>
+    <w:p>
+      <w:pPr>
+        <w:pStyle w:val="ZPara"/>
+      </w:pPr>
+      <w:r>
+        <w:t xml:space="preserve">Please note: </w:t>
+      </w:r>
+      <w:proofErr w:type="spellStart"/>
+      <w:r>
+        <w:t>LibUSB</w:t>
+      </w:r>
+      <w:proofErr w:type="spellEnd"/>
+      <w:r>
+        <w:t xml:space="preserve"> communication is required for WinDaq Acquisition software</w:t>
+      </w:r>
+      <w:r>
+        <w:t>.</w:t>
+      </w:r>
+    </w:p>
+    <w:p>
+      <w:pPr>
+        <w:pStyle w:val="ZPara"/>
+      </w:pPr>
+      <w:r>
+        <w:t xml:space="preserve"> </w:t>
+      </w:r>
+      <w:r>
+        <w:t>S</w:t>
+      </w:r>
+      <w:r>
+        <w:t xml:space="preserve">witch to CDC mode when </w:t>
+      </w:r>
+      <w:r>
+        <w:t xml:space="preserve">running the LabVIEW automation </w:t>
+      </w:r>
+      <w:r>
+        <w:t xml:space="preserve">programs. Use the following </w:t>
+      </w:r>
+      <w:r>
+        <w:lastRenderedPageBreak/>
+        <w:t xml:space="preserve">sequence to switch your device to/from </w:t>
+      </w:r>
+      <w:proofErr w:type="spellStart"/>
+      <w:r>
+        <w:t>LibUSB</w:t>
+      </w:r>
+      <w:proofErr w:type="spellEnd"/>
+      <w:r>
+        <w:t xml:space="preserve">/CDC modes: </w:t>
+      </w:r>
+    </w:p>
+    <w:p>
+      <w:pPr>
+        <w:pStyle w:val="ZPara"/>
+        <w:numPr>
+          <w:ilvl w:val="1"/>
+          <w:numId w:val="50"/>
+        </w:numPr>
+        <w:ind w:left="990" w:hanging="270"/>
+      </w:pPr>
+      <w:r>
+        <w:t xml:space="preserve">Connect the device to your PC via the USB port. </w:t>
+      </w:r>
+    </w:p>
+    <w:p>
+      <w:pPr>
+        <w:pStyle w:val="ZPara"/>
+        <w:numPr>
+          <w:ilvl w:val="1"/>
+          <w:numId w:val="50"/>
+        </w:numPr>
+        <w:ind w:left="990" w:hanging="270"/>
+      </w:pPr>
+      <w:r>
+        <w:t xml:space="preserve">Apply power to the device. </w:t>
+      </w:r>
+    </w:p>
+    <w:p>
+      <w:pPr>
+        <w:pStyle w:val="ZPara"/>
+        <w:numPr>
+          <w:ilvl w:val="1"/>
+          <w:numId w:val="50"/>
+        </w:numPr>
+        <w:ind w:left="990" w:hanging="270"/>
+      </w:pPr>
+      <w:r>
+        <w:t>When mode LED stops blinking white and is in Idle mode, push and hold the Control button. This must be com</w:t>
+      </w:r>
+      <w:r>
+        <w:t/>
+      </w:r>
+      <w:proofErr w:type="spellStart"/>
+      <w:r>
+        <w:t>pleted</w:t>
+      </w:r>
+      <w:proofErr w:type="spellEnd"/>
+      <w:r>
+        <w:t xml:space="preserve"> within five seconds after the device is in Idle mode.</w:t>
+      </w:r>
+    </w:p>
+    <w:p>
+      <w:pPr>
+        <w:pStyle w:val="ZPara"/>
+        <w:numPr>
+          <w:ilvl w:val="1"/>
+          <w:numId w:val="50"/>
+        </w:numPr>
+        <w:ind w:left="990" w:hanging="270"/>
+      </w:pPr>
+      <w:r>
+        <w:t xml:space="preserve">When the mode LED turns red, release the Control button. </w:t>
+      </w:r>
+    </w:p>
+    <w:p>
+      <w:pPr>
+        <w:pStyle w:val="ZPara"/>
+        <w:numPr>
+          <w:ilvl w:val="1"/>
+          <w:numId w:val="50"/>
+        </w:numPr>
+        <w:ind w:left="990" w:hanging="270"/>
+      </w:pPr>
+      <w:r>
+        <w:t xml:space="preserve">The Mode LED will flash white then indicate Idle in either </w:t>
+      </w:r>
+      <w:proofErr w:type="spellStart"/>
+      <w:r>
+        <w:t>LibUSB</w:t>
+      </w:r>
+      <w:proofErr w:type="spellEnd"/>
+      <w:r>
+        <w:t xml:space="preserve"> or CDC </w:t>
+      </w:r>
+      <w:r>
+        <w:t>mode</w:t>
+      </w:r>
+      <w:r>
+        <w:t>.</w:t>
+      </w:r>
+      <w:r>
+        <w:t xml:space="preserve"> CDC mode: Blinking Yellow • </w:t>
+      </w:r>
+      <w:proofErr w:type="spellStart"/>
+      <w:r>
+        <w:t>LibUSB</w:t>
+      </w:r>
+      <w:proofErr w:type="spellEnd"/>
+      <w:r>
+        <w:t xml:space="preserve"> mode: Blinking </w:t>
+      </w:r>
+      <w:r>
+        <w:t>BLUE.</w:t>
+      </w:r>
+    </w:p>
+    <w:p>
+      <w:pPr>
+        <w:pStyle w:val="Append"/>
+        <w:numPr>
+          <w:ilvl w:val="1"/>
+          <w:numId w:val="15"/>
+        </w:numPr>
+      </w:pPr>
+      <w:r>
+        <w:t>DataQ Troubleshooting</w:t>
+      </w:r>
+    </w:p>
+    <w:p>
+      <w:pPr>
+        <w:pStyle w:val="ZPara"/>
+      </w:pPr>
+      <w:r>
+        <w:t xml:space="preserve">If </w:t>
+      </w:r>
+      <w:proofErr w:type="gramStart"/>
+      <w:r>
+        <w:t>the DataQ</w:t>
+      </w:r>
+      <w:proofErr w:type="gramEnd"/>
+      <w:r>
+        <w:t xml:space="preserve"> is not responding, perform the following steps.</w:t>
+      </w:r>
+    </w:p>
+    <w:p>
+      <w:pPr>
+        <w:pStyle w:val="ZPara"/>
+        <w:numPr>
+          <w:ilvl w:val="1"/>
+          <w:numId w:val="51"/>
+        </w:numPr>
+        <w:ind w:left="1080" w:hanging="270"/>
+      </w:pPr>
+      <w:r>
+        <w:t xml:space="preserve">Check the DataQ Status LED, it should be blinking YELLOW. If it is blinking BLUE, then switch to CDC mode (see above in Appendix </w:t>
+      </w:r>
+      <w:proofErr w:type="spellStart"/>
+      <w:r>
+        <w:t>I.i</w:t>
+      </w:r>
+      <w:proofErr w:type="spellEnd"/>
+      <w:r>
+        <w:t>)</w:t>
+      </w:r>
+    </w:p>
+    <w:p>
+      <w:pPr>
+        <w:pStyle w:val="ZPara"/>
+        <w:numPr>
+          <w:ilvl w:val="1"/>
+          <w:numId w:val="51"/>
+        </w:numPr>
+        <w:ind w:left="1080" w:hanging="270"/>
+      </w:pPr>
+      <w:r>
+        <w:t xml:space="preserve">Cycle power to the DataQ by unplugging and </w:t>
+      </w:r>
+      <w:proofErr w:type="spellStart"/>
+      <w:r>
+        <w:t>replugging</w:t>
+      </w:r>
+      <w:proofErr w:type="spellEnd"/>
+      <w:r>
+        <w:t xml:space="preserve"> the DataQ USB Cable.</w:t>
+      </w:r>
+    </w:p>
+    <w:p>
+      <w:pPr>
+        <w:pStyle w:val="ZPara"/>
+        <w:numPr>
+          <w:ilvl w:val="1"/>
+          <w:numId w:val="51"/>
+        </w:numPr>
+        <w:ind w:left="1080" w:hanging="270"/>
+      </w:pPr>
+      <w:r>
+        <w:t xml:space="preserve">Verify the DataQ is </w:t>
+      </w:r>
+      <w:proofErr w:type="spellStart"/>
+      <w:r>
+        <w:t>registed</w:t>
+      </w:r>
+      <w:proofErr w:type="spellEnd"/>
+      <w:r>
+        <w:t xml:space="preserve"> as a comport (COM 3 or </w:t>
+      </w:r>
+      <w:r>
+        <w:rPr>
+          <w:rFonts w:ascii="Comic Sans MS" w:hAnsi="Comic Sans MS"/>
+          <w:i/>
+          <w:iCs/>
+        </w:rPr>
+        <w:t>X</w:t>
+      </w:r>
+      <w:r>
+        <w:t>) in Device Manager.</w:t>
+      </w:r>
+    </w:p>
+    <w:p>
+      <w:pPr>
+        <w:pStyle w:val="ZPara"/>
+        <w:numPr>
+          <w:ilvl w:val="1"/>
+          <w:numId w:val="51"/>
+        </w:numPr>
+        <w:ind w:left="1080" w:hanging="270"/>
+      </w:pPr>
+      <w:r>
+        <w:t>Reboot the computer</w:t>
+      </w:r>
+      <w:r>
+        <w:t xml:space="preserve"> </w:t>
+      </w:r>
+    </w:p>
+    <w:p>
+      <w:pPr>
+        <w:pStyle w:val="Append"/>
+        <w:numPr>
+          <w:ilvl w:val="0"/>
+          <w:numId w:val="0"/>
+        </w:numPr>
         <w:ind w:left="720"/>
       </w:pPr>
     </w:p>
@@ -16451,6 +16773,15 @@
     </w:p>
     <w:p>
       <w:pPr>
+        <w:pStyle w:val="Append"/>
+        <w:numPr>
+          <w:ilvl w:val="0"/>
+          <w:numId w:val="0"/>
+        </w:numPr>
+      </w:pPr>
+    </w:p>
+    <w:p>
+      <w:pPr>
         <w:pStyle w:val="ZPara"/>
       </w:pPr>
       <w:r>
@@ -16462,11 +16793,7 @@
       </w:r>
       <w:proofErr w:type="gramEnd"/>
       <w:r>
-        <w:t xml:space="preserve"> must be loaded per Appendix II.  The LabVIEW app is version controlled in GitHub Allen Aircraft account in the internet </w:t>
-      </w:r>
-      <w:r>
-        <w:lastRenderedPageBreak/>
-        <w:t>cloud and should be downloaded from there.</w:t>
+        <w:t xml:space="preserve"> must be loaded per Appendix II.  The LabVIEW app is version controlled in GitHub Allen Aircraft account in the internet cloud and should be downloaded from there.</w:t>
       </w:r>
     </w:p>
     <w:bookmarkEnd w:id="1"/>
@@ -16582,6 +16909,7 @@
         <w:rPr>
           <w:noProof/>
         </w:rPr>
+        <w:lastRenderedPageBreak/>
         <w:drawing>
           <wp:inline distT="0" distB="0" distL="0" distR="0" wp14:anchorId="7EA1BC50" wp14:editId="2427D500">
             <wp:extent cx="3190875" cy="2297261"/>
@@ -16785,7 +17113,7 @@
           <v:imagedata r:id="rId1" o:title="" croptop="-1938f" cropbottom="-1938f" cropleft="-1320f" cropright="-1320f"/>
           <w10:wrap type="topAndBottom"/>
         </v:shape>
-        <o:OLEObject Type="Embed" ProgID="Word.Picture.8" ShapeID="_x0000_s1025" DrawAspect="Content" ObjectID="_1805695716" r:id="rId2"/>
+        <o:OLEObject Type="Embed" ProgID="Word.Picture.8" ShapeID="_x0000_s1025" DrawAspect="Content" ObjectID="_1805703149" r:id="rId2"/>
       </w:object>
     </w:r>
     <w:r>
@@ -17068,7 +17396,7 @@
           <v:imagedata r:id="rId1" o:title="" croptop="-1938f" cropbottom="-1938f" cropleft="-1320f" cropright="-1320f"/>
           <w10:wrap type="topAndBottom"/>
         </v:shape>
-        <o:OLEObject Type="Embed" ProgID="Word.Picture.8" ShapeID="_x0000_s1088" DrawAspect="Content" ObjectID="_1805695717" r:id="rId2"/>
+        <o:OLEObject Type="Embed" ProgID="Word.Picture.8" ShapeID="_x0000_s1088" DrawAspect="Content" ObjectID="_1805703150" r:id="rId2"/>
       </w:object>
     </w:r>
     <w:r>
@@ -17568,6 +17896,116 @@
     </w:lvl>
   </w:abstractNum>
   <w:abstractNum w:abstractNumId="3" w15:restartNumberingAfterBreak="0">
+    <w:nsid w:val="112F74A8"/>
+    <w:multiLevelType w:val="multilevel"/>
+    <w:tmpl w:val="470E6D68"/>
+    <w:lvl w:ilvl="0">
+      <w:start w:val="1"/>
+      <w:numFmt w:val="upperRoman"/>
+      <w:lvlText w:val="Appendix %1."/>
+      <w:lvlJc w:val="left"/>
+      <w:pPr>
+        <w:ind w:left="720" w:hanging="360"/>
+      </w:pPr>
+      <w:rPr>
+        <w:rFonts w:hint="default"/>
+      </w:rPr>
+    </w:lvl>
+    <w:lvl w:ilvl="1">
+      <w:start w:val="1"/>
+      <w:numFmt w:val="decimal"/>
+      <w:lvlText w:val="%2."/>
+      <w:lvlJc w:val="left"/>
+      <w:pPr>
+        <w:ind w:left="1440" w:hanging="360"/>
+      </w:pPr>
+    </w:lvl>
+    <w:lvl w:ilvl="2">
+      <w:start w:val="1"/>
+      <w:numFmt w:val="lowerLetter"/>
+      <w:lvlText w:val="%3."/>
+      <w:lvlJc w:val="right"/>
+      <w:pPr>
+        <w:ind w:left="2160" w:hanging="180"/>
+      </w:pPr>
+      <w:rPr>
+        <w:rFonts w:hint="default"/>
+      </w:rPr>
+    </w:lvl>
+    <w:lvl w:ilvl="3">
+      <w:start w:val="1"/>
+      <w:numFmt w:val="decimal"/>
+      <w:lvlText w:val="%4."/>
+      <w:lvlJc w:val="left"/>
+      <w:pPr>
+        <w:ind w:left="2880" w:hanging="360"/>
+      </w:pPr>
+      <w:rPr>
+        <w:rFonts w:hint="default"/>
+      </w:rPr>
+    </w:lvl>
+    <w:lvl w:ilvl="4">
+      <w:start w:val="1"/>
+      <w:numFmt w:val="lowerLetter"/>
+      <w:lvlText w:val="%5."/>
+      <w:lvlJc w:val="left"/>
+      <w:pPr>
+        <w:ind w:left="3600" w:hanging="360"/>
+      </w:pPr>
+      <w:rPr>
+        <w:rFonts w:hint="default"/>
+      </w:rPr>
+    </w:lvl>
+    <w:lvl w:ilvl="5">
+      <w:start w:val="1"/>
+      <w:numFmt w:val="lowerRoman"/>
+      <w:lvlText w:val="%6."/>
+      <w:lvlJc w:val="right"/>
+      <w:pPr>
+        <w:ind w:left="4320" w:hanging="180"/>
+      </w:pPr>
+      <w:rPr>
+        <w:rFonts w:hint="default"/>
+      </w:rPr>
+    </w:lvl>
+    <w:lvl w:ilvl="6">
+      <w:start w:val="1"/>
+      <w:numFmt w:val="decimal"/>
+      <w:lvlText w:val="%7."/>
+      <w:lvlJc w:val="left"/>
+      <w:pPr>
+        <w:ind w:left="5040" w:hanging="360"/>
+      </w:pPr>
+      <w:rPr>
+        <w:rFonts w:hint="default"/>
+      </w:rPr>
+    </w:lvl>
+    <w:lvl w:ilvl="7">
+      <w:start w:val="1"/>
+      <w:numFmt w:val="lowerLetter"/>
+      <w:lvlText w:val="%8."/>
+      <w:lvlJc w:val="left"/>
+      <w:pPr>
+        <w:ind w:left="5760" w:hanging="360"/>
+      </w:pPr>
+      <w:rPr>
+        <w:rFonts w:hint="default"/>
+      </w:rPr>
+    </w:lvl>
+    <w:lvl w:ilvl="8">
+      <w:start w:val="1"/>
+      <w:numFmt w:val="lowerRoman"/>
+      <w:lvlText w:val="%9."/>
+      <w:lvlJc w:val="right"/>
+      <w:pPr>
+        <w:ind w:left="6480" w:hanging="180"/>
+      </w:pPr>
+      <w:rPr>
+        <w:rFonts w:hint="default"/>
+      </w:rPr>
+    </w:lvl>
+  </w:abstractNum>
+  <w:abstractNum w:abstractNumId="4" w15:restartNumberingAfterBreak="0">
     <w:nsid w:val="11646723"/>
     <w:multiLevelType w:val="hybridMultilevel"/>
     <w:tmpl w:val="552E4B44"/>
@@ -17681,7 +18119,7 @@
       </w:rPr>
     </w:lvl>
   </w:abstractNum>
-  <w:abstractNum w:abstractNumId="4" w15:restartNumberingAfterBreak="0">
+  <w:abstractNum w:abstractNumId="5" w15:restartNumberingAfterBreak="0">
     <w:nsid w:val="1CC67BA6"/>
     <w:multiLevelType w:val="hybridMultilevel"/>
     <w:tmpl w:val="D39EE2AC"/>
@@ -17767,7 +18205,7 @@
       </w:pPr>
     </w:lvl>
   </w:abstractNum>
-  <w:abstractNum w:abstractNumId="5" w15:restartNumberingAfterBreak="0">
+  <w:abstractNum w:abstractNumId="6" w15:restartNumberingAfterBreak="0">
     <w:nsid w:val="1D132BFE"/>
     <w:multiLevelType w:val="hybridMultilevel"/>
     <w:tmpl w:val="4E44FCA2"/>
@@ -17857,7 +18295,7 @@
       </w:pPr>
     </w:lvl>
   </w:abstractNum>
-  <w:abstractNum w:abstractNumId="6" w15:restartNumberingAfterBreak="0">
+  <w:abstractNum w:abstractNumId="7" w15:restartNumberingAfterBreak="0">
     <w:nsid w:val="1D905E39"/>
     <w:multiLevelType w:val="multilevel"/>
     <w:tmpl w:val="B5725582"/>
@@ -18001,7 +18439,7 @@
       </w:rPr>
     </w:lvl>
   </w:abstractNum>
-  <w:abstractNum w:abstractNumId="7" w15:restartNumberingAfterBreak="0">
+  <w:abstractNum w:abstractNumId="8" w15:restartNumberingAfterBreak="0">
     <w:nsid w:val="20CC7C29"/>
     <w:multiLevelType w:val="hybridMultilevel"/>
     <w:tmpl w:val="51A0ECDA"/>
@@ -18090,7 +18528,7 @@
       </w:pPr>
     </w:lvl>
   </w:abstractNum>
-  <w:abstractNum w:abstractNumId="8" w15:restartNumberingAfterBreak="0">
+  <w:abstractNum w:abstractNumId="9" w15:restartNumberingAfterBreak="0">
     <w:nsid w:val="25DB7DBF"/>
     <w:multiLevelType w:val="hybridMultilevel"/>
     <w:tmpl w:val="F530F5FC"/>
@@ -18179,7 +18617,7 @@
       </w:pPr>
     </w:lvl>
   </w:abstractNum>
-  <w:abstractNum w:abstractNumId="9" w15:restartNumberingAfterBreak="0">
+  <w:abstractNum w:abstractNumId="10" w15:restartNumberingAfterBreak="0">
     <w:nsid w:val="2C3940CF"/>
     <w:multiLevelType w:val="hybridMultilevel"/>
     <w:tmpl w:val="C8D65EFA"/>
@@ -18269,11 +18707,234 @@
       </w:pPr>
     </w:lvl>
   </w:abstractNum>
-  <w:abstractNum w:abstractNumId="10" w15:restartNumberingAfterBreak="0">
+  <w:abstractNum w:abstractNumId="11" w15:restartNumberingAfterBreak="0">
+    <w:nsid w:val="32E421F2"/>
+    <w:multiLevelType w:val="multilevel"/>
+    <w:tmpl w:val="470E6D68"/>
+    <w:lvl w:ilvl="0">
+      <w:start w:val="1"/>
+      <w:numFmt w:val="upperRoman"/>
+      <w:lvlText w:val="Appendix %1."/>
+      <w:lvlJc w:val="left"/>
+      <w:pPr>
+        <w:ind w:left="720" w:hanging="360"/>
+      </w:pPr>
+      <w:rPr>
+        <w:rFonts w:hint="default"/>
+      </w:rPr>
+    </w:lvl>
+    <w:lvl w:ilvl="1">
+      <w:start w:val="1"/>
+      <w:numFmt w:val="decimal"/>
+      <w:lvlText w:val="%2."/>
+      <w:lvlJc w:val="left"/>
+      <w:pPr>
+        <w:ind w:left="1440" w:hanging="360"/>
+      </w:pPr>
+    </w:lvl>
+    <w:lvl w:ilvl="2">
+      <w:start w:val="1"/>
+      <w:numFmt w:val="lowerLetter"/>
+      <w:lvlText w:val="%3."/>
+      <w:lvlJc w:val="right"/>
+      <w:pPr>
+        <w:ind w:left="2160" w:hanging="180"/>
+      </w:pPr>
+      <w:rPr>
+        <w:rFonts w:hint="default"/>
+      </w:rPr>
+    </w:lvl>
+    <w:lvl w:ilvl="3">
+      <w:start w:val="1"/>
+      <w:numFmt w:val="decimal"/>
+      <w:lvlText w:val="%4."/>
+      <w:lvlJc w:val="left"/>
+      <w:pPr>
+        <w:ind w:left="2880" w:hanging="360"/>
+      </w:pPr>
+      <w:rPr>
+        <w:rFonts w:hint="default"/>
+      </w:rPr>
+    </w:lvl>
+    <w:lvl w:ilvl="4">
+      <w:start w:val="1"/>
+      <w:numFmt w:val="lowerLetter"/>
+      <w:lvlText w:val="%5."/>
+      <w:lvlJc w:val="left"/>
+      <w:pPr>
+        <w:ind w:left="3600" w:hanging="360"/>
+      </w:pPr>
+      <w:rPr>
+        <w:rFonts w:hint="default"/>
+      </w:rPr>
+    </w:lvl>
+    <w:lvl w:ilvl="5">
+      <w:start w:val="1"/>
+      <w:numFmt w:val="lowerRoman"/>
+      <w:lvlText w:val="%6."/>
+      <w:lvlJc w:val="right"/>
+      <w:pPr>
+        <w:ind w:left="4320" w:hanging="180"/>
+      </w:pPr>
+      <w:rPr>
+        <w:rFonts w:hint="default"/>
+      </w:rPr>
+    </w:lvl>
+    <w:lvl w:ilvl="6">
+      <w:start w:val="1"/>
+      <w:numFmt w:val="decimal"/>
+      <w:lvlText w:val="%7."/>
+      <w:lvlJc w:val="left"/>
+      <w:pPr>
+        <w:ind w:left="5040" w:hanging="360"/>
+      </w:pPr>
+      <w:rPr>
+        <w:rFonts w:hint="default"/>
+      </w:rPr>
+    </w:lvl>
+    <w:lvl w:ilvl="7">
+      <w:start w:val="1"/>
+      <w:numFmt w:val="lowerLetter"/>
+      <w:lvlText w:val="%8."/>
+      <w:lvlJc w:val="left"/>
+      <w:pPr>
+        <w:ind w:left="5760" w:hanging="360"/>
+      </w:pPr>
+      <w:rPr>
+        <w:rFonts w:hint="default"/>
+      </w:rPr>
+    </w:lvl>
+    <w:lvl w:ilvl="8">
+      <w:start w:val="1"/>
+      <w:numFmt w:val="lowerRoman"/>
+      <w:lvlText w:val="%9."/>
+      <w:lvlJc w:val="right"/>
+      <w:pPr>
+        <w:ind w:left="6480" w:hanging="180"/>
+      </w:pPr>
+      <w:rPr>
+        <w:rFonts w:hint="default"/>
+      </w:rPr>
+    </w:lvl>
+  </w:abstractNum>
+  <w:abstractNum w:abstractNumId="12" w15:restartNumberingAfterBreak="0">
+    <w:nsid w:val="34875C94"/>
+    <w:multiLevelType w:val="multilevel"/>
+    <w:tmpl w:val="6A72218C"/>
+    <w:lvl w:ilvl="0">
+      <w:start w:val="1"/>
+      <w:numFmt w:val="upperRoman"/>
+      <w:lvlText w:val="Appendix %1."/>
+      <w:lvlJc w:val="left"/>
+      <w:pPr>
+        <w:ind w:left="720" w:hanging="360"/>
+      </w:pPr>
+      <w:rPr>
+        <w:rFonts w:hint="default"/>
+      </w:rPr>
+    </w:lvl>
+    <w:lvl w:ilvl="1">
+      <w:start w:val="1"/>
+      <w:numFmt w:val="decimal"/>
+      <w:lvlText w:val="%2)  "/>
+      <w:lvlJc w:val="left"/>
+      <w:pPr>
+        <w:ind w:left="1440" w:hanging="360"/>
+      </w:pPr>
+      <w:rPr>
+        <w:rFonts w:hint="default"/>
+      </w:rPr>
+    </w:lvl>
+    <w:lvl w:ilvl="2">
+      <w:start w:val="1"/>
+      <w:numFmt w:val="lowerLetter"/>
+      <w:lvlText w:val="%3."/>
+      <w:lvlJc w:val="right"/>
+      <w:pPr>
+        <w:ind w:left="2160" w:hanging="180"/>
+      </w:pPr>
+      <w:rPr>
+        <w:rFonts w:hint="default"/>
+      </w:rPr>
+    </w:lvl>
+    <w:lvl w:ilvl="3">
+      <w:start w:val="1"/>
+      <w:numFmt w:val="decimal"/>
+      <w:lvlText w:val="%4."/>
+      <w:lvlJc w:val="left"/>
+      <w:pPr>
+        <w:ind w:left="2880" w:hanging="360"/>
+      </w:pPr>
+      <w:rPr>
+        <w:rFonts w:hint="default"/>
+      </w:rPr>
+    </w:lvl>
+    <w:lvl w:ilvl="4">
+      <w:start w:val="1"/>
+      <w:numFmt w:val="lowerLetter"/>
+      <w:lvlText w:val="%5."/>
+      <w:lvlJc w:val="left"/>
+      <w:pPr>
+        <w:ind w:left="3600" w:hanging="360"/>
+      </w:pPr>
+      <w:rPr>
+        <w:rFonts w:hint="default"/>
+      </w:rPr>
+    </w:lvl>
+    <w:lvl w:ilvl="5">
+      <w:start w:val="1"/>
+      <w:numFmt w:val="lowerRoman"/>
+      <w:lvlText w:val="%6."/>
+      <w:lvlJc w:val="right"/>
+      <w:pPr>
+        <w:ind w:left="4320" w:hanging="180"/>
+      </w:pPr>
+      <w:rPr>
+        <w:rFonts w:hint="default"/>
+      </w:rPr>
+    </w:lvl>
+    <w:lvl w:ilvl="6">
+      <w:start w:val="1"/>
+      <w:numFmt w:val="decimal"/>
+      <w:lvlText w:val="%7."/>
+      <w:lvlJc w:val="left"/>
+      <w:pPr>
+        <w:ind w:left="5040" w:hanging="360"/>
+      </w:pPr>
+      <w:rPr>
+        <w:rFonts w:hint="default"/>
+      </w:rPr>
+    </w:lvl>
+    <w:lvl w:ilvl="7">
+      <w:start w:val="1"/>
+      <w:numFmt w:val="lowerLetter"/>
+      <w:lvlText w:val="%8."/>
+      <w:lvlJc w:val="left"/>
+      <w:pPr>
+        <w:ind w:left="5760" w:hanging="360"/>
+      </w:pPr>
+      <w:rPr>
+        <w:rFonts w:hint="default"/>
+      </w:rPr>
+    </w:lvl>
+    <w:lvl w:ilvl="8">
+      <w:start w:val="1"/>
+      <w:numFmt w:val="lowerRoman"/>
+      <w:lvlText w:val="%9."/>
+      <w:lvlJc w:val="right"/>
+      <w:pPr>
+        <w:ind w:left="6480" w:hanging="180"/>
+      </w:pPr>
+      <w:rPr>
+        <w:rFonts w:hint="default"/>
+      </w:rPr>
+    </w:lvl>
+  </w:abstractNum>
+  <w:abstractNum w:abstractNumId="13" w15:restartNumberingAfterBreak="0">
     <w:nsid w:val="368831F2"/>
-    <w:multiLevelType w:val="hybridMultilevel"/>
-    <w:tmpl w:val="BDE4760A"/>
-    <w:lvl w:ilvl="0" w:tplc="DD7EC124">
+    <w:multiLevelType w:val="multilevel"/>
+    <w:tmpl w:val="0560B4EA"/>
+    <w:lvl w:ilvl="0">
       <w:start w:val="1"/>
       <w:numFmt w:val="upperRoman"/>
       <w:pStyle w:val="Append"/>
@@ -18281,6 +18942,208 @@
       <w:lvlJc w:val="left"/>
       <w:pPr>
         <w:ind w:left="720" w:hanging="360"/>
+      </w:pPr>
+      <w:rPr>
+        <w:rFonts w:hint="default"/>
+      </w:rPr>
+    </w:lvl>
+    <w:lvl w:ilvl="1">
+      <w:start w:val="1"/>
+      <w:numFmt w:val="lowerRoman"/>
+      <w:lvlText w:val="%2."/>
+      <w:lvlJc w:val="left"/>
+      <w:pPr>
+        <w:ind w:left="1440" w:hanging="360"/>
+      </w:pPr>
+      <w:rPr>
+        <w:rFonts w:hint="default"/>
+      </w:rPr>
+    </w:lvl>
+    <w:lvl w:ilvl="2">
+      <w:start w:val="1"/>
+      <w:numFmt w:val="lowerLetter"/>
+      <w:lvlText w:val="%3."/>
+      <w:lvlJc w:val="right"/>
+      <w:pPr>
+        <w:ind w:left="2160" w:hanging="180"/>
+      </w:pPr>
+      <w:rPr>
+        <w:rFonts w:hint="default"/>
+      </w:rPr>
+    </w:lvl>
+    <w:lvl w:ilvl="3">
+      <w:start w:val="1"/>
+      <w:numFmt w:val="decimal"/>
+      <w:lvlText w:val="%4."/>
+      <w:lvlJc w:val="left"/>
+      <w:pPr>
+        <w:ind w:left="2880" w:hanging="360"/>
+      </w:pPr>
+      <w:rPr>
+        <w:rFonts w:hint="default"/>
+      </w:rPr>
+    </w:lvl>
+    <w:lvl w:ilvl="4">
+      <w:start w:val="1"/>
+      <w:numFmt w:val="lowerLetter"/>
+      <w:lvlText w:val="%5."/>
+      <w:lvlJc w:val="left"/>
+      <w:pPr>
+        <w:ind w:left="3600" w:hanging="360"/>
+      </w:pPr>
+      <w:rPr>
+        <w:rFonts w:hint="default"/>
+      </w:rPr>
+    </w:lvl>
+    <w:lvl w:ilvl="5">
+      <w:start w:val="1"/>
+      <w:numFmt w:val="lowerRoman"/>
+      <w:lvlText w:val="%6."/>
+      <w:lvlJc w:val="right"/>
+      <w:pPr>
+        <w:ind w:left="4320" w:hanging="180"/>
+      </w:pPr>
+      <w:rPr>
+        <w:rFonts w:hint="default"/>
+      </w:rPr>
+    </w:lvl>
+    <w:lvl w:ilvl="6">
+      <w:start w:val="1"/>
+      <w:numFmt w:val="decimal"/>
+      <w:lvlText w:val="%7."/>
+      <w:lvlJc w:val="left"/>
+      <w:pPr>
+        <w:ind w:left="5040" w:hanging="360"/>
+      </w:pPr>
+      <w:rPr>
+        <w:rFonts w:hint="default"/>
+      </w:rPr>
+    </w:lvl>
+    <w:lvl w:ilvl="7">
+      <w:start w:val="1"/>
+      <w:numFmt w:val="lowerLetter"/>
+      <w:lvlText w:val="%8."/>
+      <w:lvlJc w:val="left"/>
+      <w:pPr>
+        <w:ind w:left="5760" w:hanging="360"/>
+      </w:pPr>
+      <w:rPr>
+        <w:rFonts w:hint="default"/>
+      </w:rPr>
+    </w:lvl>
+    <w:lvl w:ilvl="8">
+      <w:start w:val="1"/>
+      <w:numFmt w:val="lowerRoman"/>
+      <w:lvlText w:val="%9."/>
+      <w:lvlJc w:val="right"/>
+      <w:pPr>
+        <w:ind w:left="6480" w:hanging="180"/>
+      </w:pPr>
+      <w:rPr>
+        <w:rFonts w:hint="default"/>
+      </w:rPr>
+    </w:lvl>
+  </w:abstractNum>
+  <w:abstractNum w:abstractNumId="14" w15:restartNumberingAfterBreak="0">
+    <w:nsid w:val="3C216EB7"/>
+    <w:multiLevelType w:val="hybridMultilevel"/>
+    <w:tmpl w:val="9962C82C"/>
+    <w:lvl w:ilvl="0" w:tplc="E78448AA">
+      <w:start w:val="8"/>
+      <w:numFmt w:val="decimal"/>
+      <w:lvlText w:val="Step %1."/>
+      <w:lvlJc w:val="left"/>
+      <w:pPr>
+        <w:ind w:left="720" w:hanging="360"/>
+      </w:pPr>
+      <w:rPr>
+        <w:rFonts w:hint="default"/>
+      </w:rPr>
+    </w:lvl>
+    <w:lvl w:ilvl="1" w:tplc="FFFFFFFF">
+      <w:start w:val="1"/>
+      <w:numFmt w:val="lowerLetter"/>
+      <w:lvlText w:val="%2."/>
+      <w:lvlJc w:val="left"/>
+      <w:pPr>
+        <w:ind w:left="1440" w:hanging="360"/>
+      </w:pPr>
+    </w:lvl>
+    <w:lvl w:ilvl="2" w:tplc="FFFFFFFF" w:tentative="1">
+      <w:start w:val="1"/>
+      <w:numFmt w:val="lowerRoman"/>
+      <w:lvlText w:val="%3."/>
+      <w:lvlJc w:val="right"/>
+      <w:pPr>
+        <w:ind w:left="2160" w:hanging="180"/>
+      </w:pPr>
+    </w:lvl>
+    <w:lvl w:ilvl="3" w:tplc="FFFFFFFF" w:tentative="1">
+      <w:start w:val="1"/>
+      <w:numFmt w:val="decimal"/>
+      <w:lvlText w:val="%4."/>
+      <w:lvlJc w:val="left"/>
+      <w:pPr>
+        <w:ind w:left="2880" w:hanging="360"/>
+      </w:pPr>
+    </w:lvl>
+    <w:lvl w:ilvl="4" w:tplc="FFFFFFFF" w:tentative="1">
+      <w:start w:val="1"/>
+      <w:numFmt w:val="lowerLetter"/>
+      <w:lvlText w:val="%5."/>
+      <w:lvlJc w:val="left"/>
+      <w:pPr>
+        <w:ind w:left="3600" w:hanging="360"/>
+      </w:pPr>
+    </w:lvl>
+    <w:lvl w:ilvl="5" w:tplc="FFFFFFFF" w:tentative="1">
+      <w:start w:val="1"/>
+      <w:numFmt w:val="lowerRoman"/>
+      <w:lvlText w:val="%6."/>
+      <w:lvlJc w:val="right"/>
+      <w:pPr>
+        <w:ind w:left="4320" w:hanging="180"/>
+      </w:pPr>
+    </w:lvl>
+    <w:lvl w:ilvl="6" w:tplc="FFFFFFFF" w:tentative="1">
+      <w:start w:val="1"/>
+      <w:numFmt w:val="decimal"/>
+      <w:lvlText w:val="%7."/>
+      <w:lvlJc w:val="left"/>
+      <w:pPr>
+        <w:ind w:left="5040" w:hanging="360"/>
+      </w:pPr>
+    </w:lvl>
+    <w:lvl w:ilvl="7" w:tplc="FFFFFFFF" w:tentative="1">
+      <w:start w:val="1"/>
+      <w:numFmt w:val="lowerLetter"/>
+      <w:lvlText w:val="%8."/>
+      <w:lvlJc w:val="left"/>
+      <w:pPr>
+        <w:ind w:left="5760" w:hanging="360"/>
+      </w:pPr>
+    </w:lvl>
+    <w:lvl w:ilvl="8" w:tplc="FFFFFFFF" w:tentative="1">
+      <w:start w:val="1"/>
+      <w:numFmt w:val="lowerRoman"/>
+      <w:lvlText w:val="%9."/>
+      <w:lvlJc w:val="right"/>
+      <w:pPr>
+        <w:ind w:left="6480" w:hanging="180"/>
+      </w:pPr>
+    </w:lvl>
+  </w:abstractNum>
+  <w:abstractNum w:abstractNumId="15" w15:restartNumberingAfterBreak="0">
+    <w:nsid w:val="41A46D79"/>
+    <w:multiLevelType w:val="hybridMultilevel"/>
+    <w:tmpl w:val="3D1476DC"/>
+    <w:lvl w:ilvl="0" w:tplc="583421BA">
+      <w:start w:val="1"/>
+      <w:numFmt w:val="decimal"/>
+      <w:lvlText w:val="%1)"/>
+      <w:lvlJc w:val="left"/>
+      <w:pPr>
+        <w:ind w:left="1080" w:hanging="360"/>
       </w:pPr>
       <w:rPr>
         <w:rFonts w:hint="default"/>
@@ -18292,7 +19155,7 @@
       <w:lvlText w:val="%2."/>
       <w:lvlJc w:val="left"/>
       <w:pPr>
-        <w:ind w:left="1440" w:hanging="360"/>
+        <w:ind w:left="1800" w:hanging="360"/>
       </w:pPr>
     </w:lvl>
     <w:lvl w:ilvl="2" w:tplc="0409001B" w:tentative="1">
@@ -18301,7 +19164,7 @@
       <w:lvlText w:val="%3."/>
       <w:lvlJc w:val="right"/>
       <w:pPr>
-        <w:ind w:left="2160" w:hanging="180"/>
+        <w:ind w:left="2520" w:hanging="180"/>
       </w:pPr>
     </w:lvl>
     <w:lvl w:ilvl="3" w:tplc="0409000F" w:tentative="1">
@@ -18310,7 +19173,7 @@
       <w:lvlText w:val="%4."/>
       <w:lvlJc w:val="left"/>
       <w:pPr>
-        <w:ind w:left="2880" w:hanging="360"/>
+        <w:ind w:left="3240" w:hanging="360"/>
       </w:pPr>
     </w:lvl>
     <w:lvl w:ilvl="4" w:tplc="04090019" w:tentative="1">
@@ -18319,7 +19182,7 @@
       <w:lvlText w:val="%5."/>
       <w:lvlJc w:val="left"/>
       <w:pPr>
-        <w:ind w:left="3600" w:hanging="360"/>
+        <w:ind w:left="3960" w:hanging="360"/>
       </w:pPr>
     </w:lvl>
     <w:lvl w:ilvl="5" w:tplc="0409001B" w:tentative="1">
@@ -18328,7 +19191,7 @@
       <w:lvlText w:val="%6."/>
       <w:lvlJc w:val="right"/>
       <w:pPr>
-        <w:ind w:left="4320" w:hanging="180"/>
+        <w:ind w:left="4680" w:hanging="180"/>
       </w:pPr>
     </w:lvl>
     <w:lvl w:ilvl="6" w:tplc="0409000F" w:tentative="1">
@@ -18337,7 +19200,7 @@
       <w:lvlText w:val="%7."/>
       <w:lvlJc w:val="left"/>
       <w:pPr>
-        <w:ind w:left="5040" w:hanging="360"/>
+        <w:ind w:left="5400" w:hanging="360"/>
       </w:pPr>
     </w:lvl>
     <w:lvl w:ilvl="7" w:tplc="04090019" w:tentative="1">
@@ -18346,7 +19209,7 @@
       <w:lvlText w:val="%8."/>
       <w:lvlJc w:val="left"/>
       <w:pPr>
-        <w:ind w:left="5760" w:hanging="360"/>
+        <w:ind w:left="6120" w:hanging="360"/>
       </w:pPr>
     </w:lvl>
     <w:lvl w:ilvl="8" w:tplc="0409001B" w:tentative="1">
@@ -18355,16 +19218,16 @@
       <w:lvlText w:val="%9."/>
       <w:lvlJc w:val="right"/>
       <w:pPr>
-        <w:ind w:left="6480" w:hanging="180"/>
+        <w:ind w:left="6840" w:hanging="180"/>
       </w:pPr>
     </w:lvl>
   </w:abstractNum>
-  <w:abstractNum w:abstractNumId="11" w15:restartNumberingAfterBreak="0">
-    <w:nsid w:val="3C216EB7"/>
+  <w:abstractNum w:abstractNumId="16" w15:restartNumberingAfterBreak="0">
+    <w:nsid w:val="4A0C6BF0"/>
     <w:multiLevelType w:val="hybridMultilevel"/>
-    <w:tmpl w:val="9962C82C"/>
-    <w:lvl w:ilvl="0" w:tplc="E78448AA">
-      <w:start w:val="8"/>
+    <w:tmpl w:val="5AC8462A"/>
+    <w:lvl w:ilvl="0" w:tplc="368612A6">
+      <w:start w:val="1"/>
       <w:numFmt w:val="decimal"/>
       <w:lvlText w:val="Step %1."/>
       <w:lvlJc w:val="left"/>
@@ -18448,185 +19311,7 @@
       </w:pPr>
     </w:lvl>
   </w:abstractNum>
-  <w:abstractNum w:abstractNumId="12" w15:restartNumberingAfterBreak="0">
-    <w:nsid w:val="41A46D79"/>
-    <w:multiLevelType w:val="hybridMultilevel"/>
-    <w:tmpl w:val="3D1476DC"/>
-    <w:lvl w:ilvl="0" w:tplc="583421BA">
-      <w:start w:val="1"/>
-      <w:numFmt w:val="decimal"/>
-      <w:lvlText w:val="%1)"/>
-      <w:lvlJc w:val="left"/>
-      <w:pPr>
-        <w:ind w:left="1080" w:hanging="360"/>
-      </w:pPr>
-      <w:rPr>
-        <w:rFonts w:hint="default"/>
-      </w:rPr>
-    </w:lvl>
-    <w:lvl w:ilvl="1" w:tplc="04090019" w:tentative="1">
-      <w:start w:val="1"/>
-      <w:numFmt w:val="lowerLetter"/>
-      <w:lvlText w:val="%2."/>
-      <w:lvlJc w:val="left"/>
-      <w:pPr>
-        <w:ind w:left="1800" w:hanging="360"/>
-      </w:pPr>
-    </w:lvl>
-    <w:lvl w:ilvl="2" w:tplc="0409001B" w:tentative="1">
-      <w:start w:val="1"/>
-      <w:numFmt w:val="lowerRoman"/>
-      <w:lvlText w:val="%3."/>
-      <w:lvlJc w:val="right"/>
-      <w:pPr>
-        <w:ind w:left="2520" w:hanging="180"/>
-      </w:pPr>
-    </w:lvl>
-    <w:lvl w:ilvl="3" w:tplc="0409000F" w:tentative="1">
-      <w:start w:val="1"/>
-      <w:numFmt w:val="decimal"/>
-      <w:lvlText w:val="%4."/>
-      <w:lvlJc w:val="left"/>
-      <w:pPr>
-        <w:ind w:left="3240" w:hanging="360"/>
-      </w:pPr>
-    </w:lvl>
-    <w:lvl w:ilvl="4" w:tplc="04090019" w:tentative="1">
-      <w:start w:val="1"/>
-      <w:numFmt w:val="lowerLetter"/>
-      <w:lvlText w:val="%5."/>
-      <w:lvlJc w:val="left"/>
-      <w:pPr>
-        <w:ind w:left="3960" w:hanging="360"/>
-      </w:pPr>
-    </w:lvl>
-    <w:lvl w:ilvl="5" w:tplc="0409001B" w:tentative="1">
-      <w:start w:val="1"/>
-      <w:numFmt w:val="lowerRoman"/>
-      <w:lvlText w:val="%6."/>
-      <w:lvlJc w:val="right"/>
-      <w:pPr>
-        <w:ind w:left="4680" w:hanging="180"/>
-      </w:pPr>
-    </w:lvl>
-    <w:lvl w:ilvl="6" w:tplc="0409000F" w:tentative="1">
-      <w:start w:val="1"/>
-      <w:numFmt w:val="decimal"/>
-      <w:lvlText w:val="%7."/>
-      <w:lvlJc w:val="left"/>
-      <w:pPr>
-        <w:ind w:left="5400" w:hanging="360"/>
-      </w:pPr>
-    </w:lvl>
-    <w:lvl w:ilvl="7" w:tplc="04090019" w:tentative="1">
-      <w:start w:val="1"/>
-      <w:numFmt w:val="lowerLetter"/>
-      <w:lvlText w:val="%8."/>
-      <w:lvlJc w:val="left"/>
-      <w:pPr>
-        <w:ind w:left="6120" w:hanging="360"/>
-      </w:pPr>
-    </w:lvl>
-    <w:lvl w:ilvl="8" w:tplc="0409001B" w:tentative="1">
-      <w:start w:val="1"/>
-      <w:numFmt w:val="lowerRoman"/>
-      <w:lvlText w:val="%9."/>
-      <w:lvlJc w:val="right"/>
-      <w:pPr>
-        <w:ind w:left="6840" w:hanging="180"/>
-      </w:pPr>
-    </w:lvl>
-  </w:abstractNum>
-  <w:abstractNum w:abstractNumId="13" w15:restartNumberingAfterBreak="0">
-    <w:nsid w:val="4A0C6BF0"/>
-    <w:multiLevelType w:val="hybridMultilevel"/>
-    <w:tmpl w:val="5AC8462A"/>
-    <w:lvl w:ilvl="0" w:tplc="368612A6">
-      <w:start w:val="1"/>
-      <w:numFmt w:val="decimal"/>
-      <w:lvlText w:val="Step %1."/>
-      <w:lvlJc w:val="left"/>
-      <w:pPr>
-        <w:ind w:left="720" w:hanging="360"/>
-      </w:pPr>
-      <w:rPr>
-        <w:rFonts w:hint="default"/>
-      </w:rPr>
-    </w:lvl>
-    <w:lvl w:ilvl="1" w:tplc="FFFFFFFF">
-      <w:start w:val="1"/>
-      <w:numFmt w:val="lowerLetter"/>
-      <w:lvlText w:val="%2."/>
-      <w:lvlJc w:val="left"/>
-      <w:pPr>
-        <w:ind w:left="1440" w:hanging="360"/>
-      </w:pPr>
-    </w:lvl>
-    <w:lvl w:ilvl="2" w:tplc="FFFFFFFF" w:tentative="1">
-      <w:start w:val="1"/>
-      <w:numFmt w:val="lowerRoman"/>
-      <w:lvlText w:val="%3."/>
-      <w:lvlJc w:val="right"/>
-      <w:pPr>
-        <w:ind w:left="2160" w:hanging="180"/>
-      </w:pPr>
-    </w:lvl>
-    <w:lvl w:ilvl="3" w:tplc="FFFFFFFF" w:tentative="1">
-      <w:start w:val="1"/>
-      <w:numFmt w:val="decimal"/>
-      <w:lvlText w:val="%4."/>
-      <w:lvlJc w:val="left"/>
-      <w:pPr>
-        <w:ind w:left="2880" w:hanging="360"/>
-      </w:pPr>
-    </w:lvl>
-    <w:lvl w:ilvl="4" w:tplc="FFFFFFFF" w:tentative="1">
-      <w:start w:val="1"/>
-      <w:numFmt w:val="lowerLetter"/>
-      <w:lvlText w:val="%5."/>
-      <w:lvlJc w:val="left"/>
-      <w:pPr>
-        <w:ind w:left="3600" w:hanging="360"/>
-      </w:pPr>
-    </w:lvl>
-    <w:lvl w:ilvl="5" w:tplc="FFFFFFFF" w:tentative="1">
-      <w:start w:val="1"/>
-      <w:numFmt w:val="lowerRoman"/>
-      <w:lvlText w:val="%6."/>
-      <w:lvlJc w:val="right"/>
-      <w:pPr>
-        <w:ind w:left="4320" w:hanging="180"/>
-      </w:pPr>
-    </w:lvl>
-    <w:lvl w:ilvl="6" w:tplc="FFFFFFFF" w:tentative="1">
-      <w:start w:val="1"/>
-      <w:numFmt w:val="decimal"/>
-      <w:lvlText w:val="%7."/>
-      <w:lvlJc w:val="left"/>
-      <w:pPr>
-        <w:ind w:left="5040" w:hanging="360"/>
-      </w:pPr>
-    </w:lvl>
-    <w:lvl w:ilvl="7" w:tplc="FFFFFFFF" w:tentative="1">
-      <w:start w:val="1"/>
-      <w:numFmt w:val="lowerLetter"/>
-      <w:lvlText w:val="%8."/>
-      <w:lvlJc w:val="left"/>
-      <w:pPr>
-        <w:ind w:left="5760" w:hanging="360"/>
-      </w:pPr>
-    </w:lvl>
-    <w:lvl w:ilvl="8" w:tplc="FFFFFFFF" w:tentative="1">
-      <w:start w:val="1"/>
-      <w:numFmt w:val="lowerRoman"/>
-      <w:lvlText w:val="%9."/>
-      <w:lvlJc w:val="right"/>
-      <w:pPr>
-        <w:ind w:left="6480" w:hanging="180"/>
-      </w:pPr>
-    </w:lvl>
-  </w:abstractNum>
-  <w:abstractNum w:abstractNumId="14" w15:restartNumberingAfterBreak="0">
+  <w:abstractNum w:abstractNumId="17" w15:restartNumberingAfterBreak="0">
     <w:nsid w:val="4B73506E"/>
     <w:multiLevelType w:val="hybridMultilevel"/>
     <w:tmpl w:val="B79C8CF6"/>
@@ -18712,7 +19397,7 @@
       </w:pPr>
     </w:lvl>
   </w:abstractNum>
-  <w:abstractNum w:abstractNumId="15" w15:restartNumberingAfterBreak="0">
+  <w:abstractNum w:abstractNumId="18" w15:restartNumberingAfterBreak="0">
     <w:nsid w:val="5D5B345D"/>
     <w:multiLevelType w:val="hybridMultilevel"/>
     <w:tmpl w:val="A46AEF24"/>
@@ -18826,7 +19511,7 @@
       </w:rPr>
     </w:lvl>
   </w:abstractNum>
-  <w:abstractNum w:abstractNumId="16" w15:restartNumberingAfterBreak="0">
+  <w:abstractNum w:abstractNumId="19" w15:restartNumberingAfterBreak="0">
     <w:nsid w:val="6A4C34D7"/>
     <w:multiLevelType w:val="hybridMultilevel"/>
     <w:tmpl w:val="65D2A288"/>
@@ -18940,7 +19625,7 @@
       </w:rPr>
     </w:lvl>
   </w:abstractNum>
-  <w:abstractNum w:abstractNumId="17" w15:restartNumberingAfterBreak="0">
+  <w:abstractNum w:abstractNumId="20" w15:restartNumberingAfterBreak="0">
     <w:nsid w:val="7E2478A5"/>
     <w:multiLevelType w:val="multilevel"/>
     <w:tmpl w:val="E4C88DD0"/>
@@ -19076,20 +19761,130 @@
       </w:rPr>
     </w:lvl>
   </w:abstractNum>
+  <w:abstractNum w:abstractNumId="21" w15:restartNumberingAfterBreak="0">
+    <w:nsid w:val="7E572E7D"/>
+    <w:multiLevelType w:val="multilevel"/>
+    <w:tmpl w:val="EA742952"/>
+    <w:lvl w:ilvl="0">
+      <w:start w:val="1"/>
+      <w:numFmt w:val="upperRoman"/>
+      <w:lvlText w:val="Appendix %1."/>
+      <w:lvlJc w:val="left"/>
+      <w:pPr>
+        <w:ind w:left="720" w:hanging="360"/>
+      </w:pPr>
+      <w:rPr>
+        <w:rFonts w:hint="default"/>
+      </w:rPr>
+    </w:lvl>
+    <w:lvl w:ilvl="1">
+      <w:start w:val="1"/>
+      <w:numFmt w:val="decimal"/>
+      <w:lvlText w:val="%2."/>
+      <w:lvlJc w:val="left"/>
+      <w:pPr>
+        <w:ind w:left="1440" w:hanging="360"/>
+      </w:pPr>
+    </w:lvl>
+    <w:lvl w:ilvl="2">
+      <w:start w:val="1"/>
+      <w:numFmt w:val="lowerLetter"/>
+      <w:lvlText w:val="%3."/>
+      <w:lvlJc w:val="right"/>
+      <w:pPr>
+        <w:ind w:left="2160" w:hanging="180"/>
+      </w:pPr>
+      <w:rPr>
+        <w:rFonts w:hint="default"/>
+      </w:rPr>
+    </w:lvl>
+    <w:lvl w:ilvl="3">
+      <w:start w:val="1"/>
+      <w:numFmt w:val="decimal"/>
+      <w:lvlText w:val="%4."/>
+      <w:lvlJc w:val="left"/>
+      <w:pPr>
+        <w:ind w:left="2880" w:hanging="360"/>
+      </w:pPr>
+      <w:rPr>
+        <w:rFonts w:hint="default"/>
+      </w:rPr>
+    </w:lvl>
+    <w:lvl w:ilvl="4">
+      <w:start w:val="1"/>
+      <w:numFmt w:val="lowerLetter"/>
+      <w:lvlText w:val="%5."/>
+      <w:lvlJc w:val="left"/>
+      <w:pPr>
+        <w:ind w:left="3600" w:hanging="360"/>
+      </w:pPr>
+      <w:rPr>
+        <w:rFonts w:hint="default"/>
+      </w:rPr>
+    </w:lvl>
+    <w:lvl w:ilvl="5">
+      <w:start w:val="1"/>
+      <w:numFmt w:val="lowerRoman"/>
+      <w:lvlText w:val="%6."/>
+      <w:lvlJc w:val="right"/>
+      <w:pPr>
+        <w:ind w:left="4320" w:hanging="180"/>
+      </w:pPr>
+      <w:rPr>
+        <w:rFonts w:hint="default"/>
+      </w:rPr>
+    </w:lvl>
+    <w:lvl w:ilvl="6">
+      <w:start w:val="1"/>
+      <w:numFmt w:val="decimal"/>
+      <w:lvlText w:val="%7."/>
+      <w:lvlJc w:val="left"/>
+      <w:pPr>
+        <w:ind w:left="5040" w:hanging="360"/>
+      </w:pPr>
+      <w:rPr>
+        <w:rFonts w:hint="default"/>
+      </w:rPr>
+    </w:lvl>
+    <w:lvl w:ilvl="7">
+      <w:start w:val="1"/>
+      <w:numFmt w:val="lowerLetter"/>
+      <w:lvlText w:val="%8."/>
+      <w:lvlJc w:val="left"/>
+      <w:pPr>
+        <w:ind w:left="5760" w:hanging="360"/>
+      </w:pPr>
+      <w:rPr>
+        <w:rFonts w:hint="default"/>
+      </w:rPr>
+    </w:lvl>
+    <w:lvl w:ilvl="8">
+      <w:start w:val="1"/>
+      <w:numFmt w:val="lowerRoman"/>
+      <w:lvlText w:val="%9."/>
+      <w:lvlJc w:val="right"/>
+      <w:pPr>
+        <w:ind w:left="6480" w:hanging="180"/>
+      </w:pPr>
+      <w:rPr>
+        <w:rFonts w:hint="default"/>
+      </w:rPr>
+    </w:lvl>
+  </w:abstractNum>
   <w:num w:numId="1" w16cid:durableId="769813448">
-    <w:abstractNumId w:val="17"/>
+    <w:abstractNumId w:val="20"/>
   </w:num>
   <w:num w:numId="2" w16cid:durableId="1734305484">
     <w:abstractNumId w:val="0"/>
   </w:num>
   <w:num w:numId="3" w16cid:durableId="1155606240">
+    <w:abstractNumId w:val="7"/>
+  </w:num>
+  <w:num w:numId="4" w16cid:durableId="2027559707">
     <w:abstractNumId w:val="6"/>
   </w:num>
-  <w:num w:numId="4" w16cid:durableId="2027559707">
-    <w:abstractNumId w:val="5"/>
-  </w:num>
   <w:num w:numId="5" w16cid:durableId="2113546471">
-    <w:abstractNumId w:val="6"/>
+    <w:abstractNumId w:val="7"/>
     <w:lvlOverride w:ilvl="0">
       <w:startOverride w:val="1"/>
     </w:lvlOverride>
@@ -19122,22 +19917,22 @@
     <w:abstractNumId w:val="1"/>
   </w:num>
   <w:num w:numId="7" w16cid:durableId="1753967412">
-    <w:abstractNumId w:val="3"/>
+    <w:abstractNumId w:val="4"/>
   </w:num>
   <w:num w:numId="8" w16cid:durableId="2123107294">
+    <w:abstractNumId w:val="18"/>
+  </w:num>
+  <w:num w:numId="9" w16cid:durableId="904414625">
+    <w:abstractNumId w:val="5"/>
+  </w:num>
+  <w:num w:numId="10" w16cid:durableId="693464709">
+    <w:abstractNumId w:val="17"/>
+  </w:num>
+  <w:num w:numId="11" w16cid:durableId="652297604">
     <w:abstractNumId w:val="15"/>
   </w:num>
-  <w:num w:numId="9" w16cid:durableId="904414625">
-    <w:abstractNumId w:val="4"/>
-  </w:num>
-  <w:num w:numId="10" w16cid:durableId="693464709">
-    <w:abstractNumId w:val="14"/>
-  </w:num>
-  <w:num w:numId="11" w16cid:durableId="652297604">
-    <w:abstractNumId w:val="12"/>
-  </w:num>
   <w:num w:numId="12" w16cid:durableId="1323853933">
-    <w:abstractNumId w:val="16"/>
+    <w:abstractNumId w:val="19"/>
   </w:num>
   <w:num w:numId="13" w16cid:durableId="898201786">
     <w:abstractNumId w:val="2"/>
@@ -19152,7 +19947,7 @@
     </w:lvlOverride>
   </w:num>
   <w:num w:numId="15" w16cid:durableId="434404054">
-    <w:abstractNumId w:val="10"/>
+    <w:abstractNumId w:val="13"/>
   </w:num>
   <w:num w:numId="16" w16cid:durableId="1290473544">
     <w:abstractNumId w:val="2"/>
@@ -19161,163 +19956,238 @@
     </w:lvlOverride>
   </w:num>
   <w:num w:numId="17" w16cid:durableId="905533620">
-    <w:abstractNumId w:val="7"/>
+    <w:abstractNumId w:val="8"/>
     <w:lvlOverride w:ilvl="0">
       <w:startOverride w:val="1"/>
     </w:lvlOverride>
   </w:num>
   <w:num w:numId="18" w16cid:durableId="1599634334">
-    <w:abstractNumId w:val="7"/>
+    <w:abstractNumId w:val="8"/>
     <w:lvlOverride w:ilvl="0">
       <w:startOverride w:val="1"/>
     </w:lvlOverride>
   </w:num>
   <w:num w:numId="19" w16cid:durableId="2130007032">
-    <w:abstractNumId w:val="7"/>
+    <w:abstractNumId w:val="8"/>
   </w:num>
   <w:num w:numId="20" w16cid:durableId="598030422">
-    <w:abstractNumId w:val="7"/>
+    <w:abstractNumId w:val="8"/>
     <w:lvlOverride w:ilvl="0">
       <w:startOverride w:val="1"/>
     </w:lvlOverride>
   </w:num>
   <w:num w:numId="21" w16cid:durableId="1503623547">
-    <w:abstractNumId w:val="7"/>
+    <w:abstractNumId w:val="8"/>
     <w:lvlOverride w:ilvl="0">
       <w:startOverride w:val="1"/>
     </w:lvlOverride>
   </w:num>
   <w:num w:numId="22" w16cid:durableId="2004815621">
-    <w:abstractNumId w:val="7"/>
+    <w:abstractNumId w:val="8"/>
     <w:lvlOverride w:ilvl="0">
       <w:startOverride w:val="1"/>
     </w:lvlOverride>
   </w:num>
   <w:num w:numId="23" w16cid:durableId="999767236">
-    <w:abstractNumId w:val="7"/>
+    <w:abstractNumId w:val="8"/>
     <w:lvlOverride w:ilvl="0">
       <w:startOverride w:val="1"/>
     </w:lvlOverride>
   </w:num>
   <w:num w:numId="24" w16cid:durableId="1871844721">
-    <w:abstractNumId w:val="8"/>
+    <w:abstractNumId w:val="9"/>
     <w:lvlOverride w:ilvl="0">
       <w:startOverride w:val="1"/>
     </w:lvlOverride>
   </w:num>
   <w:num w:numId="25" w16cid:durableId="1947537473">
-    <w:abstractNumId w:val="11"/>
+    <w:abstractNumId w:val="14"/>
     <w:lvlOverride w:ilvl="0">
       <w:startOverride w:val="1"/>
     </w:lvlOverride>
   </w:num>
   <w:num w:numId="26" w16cid:durableId="1451777369">
-    <w:abstractNumId w:val="11"/>
+    <w:abstractNumId w:val="14"/>
   </w:num>
   <w:num w:numId="27" w16cid:durableId="1572420928">
-    <w:abstractNumId w:val="11"/>
+    <w:abstractNumId w:val="14"/>
     <w:lvlOverride w:ilvl="0">
       <w:startOverride w:val="5"/>
     </w:lvlOverride>
   </w:num>
   <w:num w:numId="28" w16cid:durableId="21251191">
-    <w:abstractNumId w:val="11"/>
+    <w:abstractNumId w:val="14"/>
     <w:lvlOverride w:ilvl="0">
       <w:startOverride w:val="9"/>
     </w:lvlOverride>
   </w:num>
   <w:num w:numId="29" w16cid:durableId="156965061">
-    <w:abstractNumId w:val="11"/>
+    <w:abstractNumId w:val="14"/>
     <w:lvlOverride w:ilvl="0">
       <w:startOverride w:val="1"/>
     </w:lvlOverride>
   </w:num>
   <w:num w:numId="30" w16cid:durableId="1465271032">
-    <w:abstractNumId w:val="11"/>
+    <w:abstractNumId w:val="14"/>
     <w:lvlOverride w:ilvl="0">
       <w:startOverride w:val="1"/>
     </w:lvlOverride>
   </w:num>
   <w:num w:numId="31" w16cid:durableId="484274366">
-    <w:abstractNumId w:val="11"/>
+    <w:abstractNumId w:val="14"/>
     <w:lvlOverride w:ilvl="0">
       <w:startOverride w:val="1"/>
     </w:lvlOverride>
   </w:num>
   <w:num w:numId="32" w16cid:durableId="673268491">
-    <w:abstractNumId w:val="13"/>
+    <w:abstractNumId w:val="16"/>
     <w:lvlOverride w:ilvl="0">
       <w:startOverride w:val="1"/>
     </w:lvlOverride>
   </w:num>
   <w:num w:numId="33" w16cid:durableId="170459774">
-    <w:abstractNumId w:val="13"/>
+    <w:abstractNumId w:val="16"/>
     <w:lvlOverride w:ilvl="0">
       <w:startOverride w:val="1"/>
     </w:lvlOverride>
   </w:num>
   <w:num w:numId="34" w16cid:durableId="1863205409">
-    <w:abstractNumId w:val="13"/>
+    <w:abstractNumId w:val="16"/>
     <w:lvlOverride w:ilvl="0">
       <w:startOverride w:val="2"/>
     </w:lvlOverride>
   </w:num>
   <w:num w:numId="35" w16cid:durableId="588734129">
-    <w:abstractNumId w:val="13"/>
+    <w:abstractNumId w:val="16"/>
     <w:lvlOverride w:ilvl="0">
       <w:startOverride w:val="1"/>
     </w:lvlOverride>
   </w:num>
   <w:num w:numId="36" w16cid:durableId="1847476662">
-    <w:abstractNumId w:val="13"/>
+    <w:abstractNumId w:val="16"/>
     <w:lvlOverride w:ilvl="0">
       <w:startOverride w:val="4"/>
     </w:lvlOverride>
   </w:num>
   <w:num w:numId="37" w16cid:durableId="159077795">
-    <w:abstractNumId w:val="9"/>
+    <w:abstractNumId w:val="10"/>
   </w:num>
   <w:num w:numId="38" w16cid:durableId="287053618">
-    <w:abstractNumId w:val="9"/>
+    <w:abstractNumId w:val="10"/>
     <w:lvlOverride w:ilvl="0">
       <w:startOverride w:val="1"/>
     </w:lvlOverride>
   </w:num>
   <w:num w:numId="39" w16cid:durableId="814906400">
-    <w:abstractNumId w:val="9"/>
+    <w:abstractNumId w:val="10"/>
     <w:lvlOverride w:ilvl="0">
       <w:startOverride w:val="1"/>
     </w:lvlOverride>
   </w:num>
   <w:num w:numId="40" w16cid:durableId="409231637">
-    <w:abstractNumId w:val="9"/>
+    <w:abstractNumId w:val="10"/>
     <w:lvlOverride w:ilvl="0">
       <w:startOverride w:val="1"/>
     </w:lvlOverride>
   </w:num>
   <w:num w:numId="41" w16cid:durableId="2140760340">
-    <w:abstractNumId w:val="9"/>
+    <w:abstractNumId w:val="10"/>
     <w:lvlOverride w:ilvl="0">
       <w:startOverride w:val="2"/>
     </w:lvlOverride>
   </w:num>
   <w:num w:numId="42" w16cid:durableId="2146115770">
-    <w:abstractNumId w:val="9"/>
+    <w:abstractNumId w:val="10"/>
     <w:lvlOverride w:ilvl="0">
       <w:startOverride w:val="1"/>
     </w:lvlOverride>
   </w:num>
   <w:num w:numId="43" w16cid:durableId="56366324">
-    <w:abstractNumId w:val="9"/>
+    <w:abstractNumId w:val="10"/>
     <w:lvlOverride w:ilvl="0">
       <w:startOverride w:val="1"/>
     </w:lvlOverride>
   </w:num>
   <w:num w:numId="44" w16cid:durableId="800223699">
-    <w:abstractNumId w:val="9"/>
+    <w:abstractNumId w:val="10"/>
     <w:lvlOverride w:ilvl="0">
       <w:startOverride w:val="1"/>
     </w:lvlOverride>
+  </w:num>
+  <w:num w:numId="45" w16cid:durableId="139884768">
+    <w:abstractNumId w:val="2"/>
+  </w:num>
+  <w:num w:numId="46" w16cid:durableId="758018393">
+    <w:abstractNumId w:val="13"/>
+    <w:lvlOverride w:ilvl="0">
+      <w:startOverride w:val="1"/>
+    </w:lvlOverride>
+    <w:lvlOverride w:ilvl="1">
+      <w:startOverride w:val="1"/>
+    </w:lvlOverride>
+    <w:lvlOverride w:ilvl="2">
+      <w:startOverride w:val="1"/>
+    </w:lvlOverride>
+    <w:lvlOverride w:ilvl="3">
+      <w:startOverride w:val="1"/>
+    </w:lvlOverride>
+    <w:lvlOverride w:ilvl="4">
+      <w:startOverride w:val="1"/>
+    </w:lvlOverride>
+    <w:lvlOverride w:ilvl="5">
+      <w:startOverride w:val="1"/>
+    </w:lvlOverride>
+    <w:lvlOverride w:ilvl="6">
+      <w:startOverride w:val="1"/>
+    </w:lvlOverride>
+    <w:lvlOverride w:ilvl="7">
+      <w:startOverride w:val="1"/>
+    </w:lvlOverride>
+    <w:lvlOverride w:ilvl="8">
+      <w:startOverride w:val="1"/>
+    </w:lvlOverride>
+  </w:num>
+  <w:num w:numId="47" w16cid:durableId="66610432">
+    <w:abstractNumId w:val="13"/>
+    <w:lvlOverride w:ilvl="0">
+      <w:startOverride w:val="1"/>
+    </w:lvlOverride>
+    <w:lvlOverride w:ilvl="1">
+      <w:startOverride w:val="1"/>
+    </w:lvlOverride>
+    <w:lvlOverride w:ilvl="2">
+      <w:startOverride w:val="1"/>
+    </w:lvlOverride>
+    <w:lvlOverride w:ilvl="3">
+      <w:startOverride w:val="1"/>
+    </w:lvlOverride>
+    <w:lvlOverride w:ilvl="4">
+      <w:startOverride w:val="1"/>
+    </w:lvlOverride>
+    <w:lvlOverride w:ilvl="5">
+      <w:startOverride w:val="1"/>
+    </w:lvlOverride>
+    <w:lvlOverride w:ilvl="6">
+      <w:startOverride w:val="1"/>
+    </w:lvlOverride>
+    <w:lvlOverride w:ilvl="7">
+      <w:startOverride w:val="1"/>
+    </w:lvlOverride>
+    <w:lvlOverride w:ilvl="8">
+      <w:startOverride w:val="1"/>
+    </w:lvlOverride>
+  </w:num>
+  <w:num w:numId="48" w16cid:durableId="1524053917">
+    <w:abstractNumId w:val="12"/>
+  </w:num>
+  <w:num w:numId="49" w16cid:durableId="461387439">
+    <w:abstractNumId w:val="3"/>
+  </w:num>
+  <w:num w:numId="50" w16cid:durableId="155997307">
+    <w:abstractNumId w:val="11"/>
+  </w:num>
+  <w:num w:numId="51" w16cid:durableId="523717482">
+    <w:abstractNumId w:val="21"/>
   </w:num>
   <w:numIdMacAtCleanup w:val="41"/>
 </w:numbering>
@@ -19829,7 +20699,6 @@
   <w:style w:type="character" w:default="1" w:styleId="DefaultParagraphFont">
     <w:name w:val="Default Paragraph Font"/>
     <w:uiPriority w:val="1"/>
-    <w:semiHidden/>
     <w:unhideWhenUsed/>
   </w:style>
   <w:style w:type="table" w:default="1" w:styleId="TableNormal">

</xml_diff>